<commit_message>
Updating todo list for panzer infrastructure
</commit_message>
<xml_diff>
--- a/packages/panzer/doc/panzer_domain_model.docx
+++ b/packages/panzer/doc/panzer_domain_model.docx
@@ -136,7 +136,7 @@
       </w:pPr>
       <w:r>
         <w:rPr/>
-        <w:t>A volume phsyics block is cloned with a different cell topology to create the side phsyics blocks.  We keep the volume physics blocks around and can always clone for boundary conditions.  This allows for all the volume assembly machinery to be reused for boundary conditions with a different mdarray layout</w:t>
+        <w:t>A volume physics block is cloned with a different cell topology to create the side physics blocks.  We keep the volume physics blocks around and can always clone for boundary conditions.  This allows for all the volume assembly machinery to be reused for boundary conditions with a different mdarray layout</w:t>
       </w:r>
     </w:p>
     <w:p>
@@ -817,8 +817,14 @@
         </w:numPr>
       </w:pPr>
       <w:r>
-        <w:rPr/>
-        <w:t>Split the registerGatherScatter into:</w:t>
+        <w:rPr>
+          <w:color w:val="FF0000"/>
+        </w:rPr>
+        <w:t>[FINISHED]</w:t>
+      </w:r>
+      <w:r>
+        <w:rPr/>
+        <w:t xml:space="preserve"> Split the registerGatherScatter into:</w:t>
       </w:r>
     </w:p>
     <w:p>
@@ -870,7 +876,13 @@
       </w:pPr>
       <w:r>
         <w:rPr/>
-        <w:t>Eliminate BCStrategy → make them specially defined equation set default implemetions</w:t>
+        <w:t xml:space="preserve">Eliminate BCStrategy → make them specially defined equation set default implemetions.  </w:t>
+      </w:r>
+      <w:r>
+        <w:rPr>
+          <w:color w:val="FF0000"/>
+        </w:rPr>
+        <w:t>UPDATE (2012.05.25):  I don't think this is possible.  Since bcs span physics from multiple equation sets, it needs the physics block to build certain evaluators.  However the interface for equation sets knows nothing about the physics block since the physics block own multiple equation sets.  We would have to modify the equation sets to accept the physics block as an argument which is a little strange and doesn't make sense for volume assembly.  We will have to think more about this.  Most of the machinery for both equation sets and bc_strategies is the same so maybe we build some basic tools that both can specialize from.  But the more I think about it, I think the generalized part of the tools already exist.  We may have to live with this for now.  It might take a really big redesign to address this.</w:t>
       </w:r>
     </w:p>
     <w:p>
@@ -1238,7 +1250,6 @@
         </w:tabs>
         <w:ind w:hanging="360" w:left="720"/>
       </w:pPr>
-      <w:rPr/>
     </w:lvl>
     <w:lvl w:ilvl="1">
       <w:start w:val="1"/>
@@ -1255,7 +1266,7 @@
     <w:lvl w:ilvl="2">
       <w:start w:val="1"/>
       <w:numFmt w:val="decimal"/>
-      <w:lvlText w:val="%3."/>
+      <w:lvlText w:val="%2.%3."/>
       <w:lvlJc w:val="left"/>
       <w:pPr>
         <w:tabs>
@@ -1267,7 +1278,7 @@
     <w:lvl w:ilvl="3">
       <w:start w:val="1"/>
       <w:numFmt w:val="decimal"/>
-      <w:lvlText w:val="%4."/>
+      <w:lvlText w:val="%2.%3.%4."/>
       <w:lvlJc w:val="left"/>
       <w:pPr>
         <w:tabs>
@@ -1279,7 +1290,7 @@
     <w:lvl w:ilvl="4">
       <w:start w:val="1"/>
       <w:numFmt w:val="decimal"/>
-      <w:lvlText w:val="%5."/>
+      <w:lvlText w:val="%2.%3.%4.%5."/>
       <w:lvlJc w:val="left"/>
       <w:pPr>
         <w:tabs>
@@ -1291,7 +1302,7 @@
     <w:lvl w:ilvl="5">
       <w:start w:val="1"/>
       <w:numFmt w:val="decimal"/>
-      <w:lvlText w:val="%6."/>
+      <w:lvlText w:val="%2.%3.%4.%5.%6."/>
       <w:lvlJc w:val="left"/>
       <w:pPr>
         <w:tabs>
@@ -1303,7 +1314,7 @@
     <w:lvl w:ilvl="6">
       <w:start w:val="1"/>
       <w:numFmt w:val="decimal"/>
-      <w:lvlText w:val="%7."/>
+      <w:lvlText w:val="%2.%3.%4.%5.%6.%7."/>
       <w:lvlJc w:val="left"/>
       <w:pPr>
         <w:tabs>
@@ -1315,7 +1326,7 @@
     <w:lvl w:ilvl="7">
       <w:start w:val="1"/>
       <w:numFmt w:val="decimal"/>
-      <w:lvlText w:val="%8."/>
+      <w:lvlText w:val="%2.%3.%4.%5.%6.%7.%8."/>
       <w:lvlJc w:val="left"/>
       <w:pPr>
         <w:tabs>
@@ -1327,7 +1338,7 @@
     <w:lvl w:ilvl="8">
       <w:start w:val="1"/>
       <w:numFmt w:val="decimal"/>
-      <w:lvlText w:val="%9."/>
+      <w:lvlText w:val="%2.%3.%4.%5.%6.%7.%8.%9."/>
       <w:lvlJc w:val="left"/>
       <w:pPr>
         <w:tabs>
@@ -1619,28 +1630,37 @@
     </w:pPr>
     <w:rPr>
       <w:rFonts w:ascii="Liberation Serif" w:cs="FreeSans" w:eastAsia="DejaVu Sans" w:hAnsi="Liberation Serif"/>
-      <w:color w:val="auto"/>
+      <w:color w:val="00000A"/>
       <w:sz w:val="24"/>
       <w:szCs w:val="24"/>
       <w:lang w:bidi="hi-IN" w:eastAsia="zh-CN" w:val="en-US"/>
     </w:rPr>
   </w:style>
   <w:style w:styleId="style15" w:type="character">
-    <w:name w:val="Numbering Symbols"/>
+    <w:name w:val="Bullets"/>
     <w:next w:val="style15"/>
-    <w:rPr/>
-  </w:style>
-  <w:style w:styleId="style16" w:type="character">
-    <w:name w:val="Bullets"/>
-    <w:next w:val="style16"/>
     <w:rPr>
       <w:rFonts w:ascii="OpenSymbol" w:cs="OpenSymbol" w:eastAsia="OpenSymbol" w:hAnsi="OpenSymbol"/>
     </w:rPr>
   </w:style>
-  <w:style w:styleId="style17" w:type="paragraph">
+  <w:style w:styleId="style16" w:type="character">
+    <w:name w:val="ListLabel 1"/>
+    <w:next w:val="style16"/>
+    <w:rPr>
+      <w:rFonts w:cs="Wingdings 2"/>
+    </w:rPr>
+  </w:style>
+  <w:style w:styleId="style17" w:type="character">
+    <w:name w:val="ListLabel 2"/>
+    <w:next w:val="style17"/>
+    <w:rPr>
+      <w:rFonts w:cs="OpenSymbol"/>
+    </w:rPr>
+  </w:style>
+  <w:style w:styleId="style18" w:type="paragraph">
     <w:name w:val="Heading"/>
     <w:basedOn w:val="style0"/>
-    <w:next w:val="style18"/>
+    <w:next w:val="style19"/>
     <w:pPr>
       <w:keepNext/>
       <w:spacing w:after="120" w:before="240"/>
@@ -1651,28 +1671,28 @@
       <w:szCs w:val="28"/>
     </w:rPr>
   </w:style>
-  <w:style w:styleId="style18" w:type="paragraph">
+  <w:style w:styleId="style19" w:type="paragraph">
     <w:name w:val="Text body"/>
     <w:basedOn w:val="style0"/>
-    <w:next w:val="style18"/>
+    <w:next w:val="style19"/>
     <w:pPr>
       <w:spacing w:after="120" w:before="0"/>
     </w:pPr>
     <w:rPr/>
   </w:style>
-  <w:style w:styleId="style19" w:type="paragraph">
+  <w:style w:styleId="style20" w:type="paragraph">
     <w:name w:val="List"/>
-    <w:basedOn w:val="style18"/>
-    <w:next w:val="style19"/>
+    <w:basedOn w:val="style19"/>
+    <w:next w:val="style20"/>
     <w:pPr/>
     <w:rPr>
       <w:rFonts w:cs="FreeSans"/>
     </w:rPr>
   </w:style>
-  <w:style w:styleId="style20" w:type="paragraph">
+  <w:style w:styleId="style21" w:type="paragraph">
     <w:name w:val="Caption"/>
     <w:basedOn w:val="style0"/>
-    <w:next w:val="style20"/>
+    <w:next w:val="style21"/>
     <w:pPr>
       <w:suppressLineNumbers/>
       <w:spacing w:after="120" w:before="120"/>
@@ -1685,10 +1705,10 @@
       <w:szCs w:val="24"/>
     </w:rPr>
   </w:style>
-  <w:style w:styleId="style21" w:type="paragraph">
+  <w:style w:styleId="style22" w:type="paragraph">
     <w:name w:val="Index"/>
     <w:basedOn w:val="style0"/>
-    <w:next w:val="style21"/>
+    <w:next w:val="style22"/>
     <w:pPr>
       <w:suppressLineNumbers/>
     </w:pPr>

</xml_diff>